<commit_message>
Started site plan for bgr
</commit_message>
<xml_diff>
--- a/Jeremy Troff - Elevator Pitch.docx
+++ b/Jeremy Troff - Elevator Pitch.docx
@@ -240,15 +240,6 @@
           <w:szCs w:val="27"/>
         </w:rPr>
         <w:t>"</w:t>
-      </w:r>
-      <w:r>
-        <w:rPr>
-          <w:rFonts w:ascii="Trebuchet MS" w:eastAsia="Times New Roman" w:hAnsi="Trebuchet MS" w:cs="Times New Roman"/>
-          <w:color w:val="3E3E3E"/>
-          <w:sz w:val="27"/>
-          <w:szCs w:val="27"/>
-        </w:rPr>
-        <w:t xml:space="preserve"> </w:t>
       </w:r>
       <w:r>
         <w:rPr>

</xml_diff>